<commit_message>
added project .idea to .gitignore and added functional conditions for Lastenheft
</commit_message>
<xml_diff>
--- a/Lastenheft.docx
+++ b/Lastenheft.docx
@@ -1,6 +1,6 @@
 
 <file path=word/document.xml><?xml version="1.0" encoding="utf-8"?>
-<w:document xmlns:wpc="http://schemas.microsoft.com/office/word/2010/wordprocessingCanvas" xmlns:cx="http://schemas.microsoft.com/office/drawing/2014/chartex" xmlns:cx1="http://schemas.microsoft.com/office/drawing/2015/9/8/chartex" xmlns:cx2="http://schemas.microsoft.com/office/drawing/2015/10/21/chartex" xmlns:cx3="http://schemas.microsoft.com/office/drawing/2016/5/9/chartex" xmlns:cx4="http://schemas.microsoft.com/office/drawing/2016/5/10/chartex" xmlns:cx5="http://schemas.microsoft.com/office/drawing/2016/5/11/chartex" xmlns:cx6="http://schemas.microsoft.com/office/drawing/2016/5/12/chartex" xmlns:cx7="http://schemas.microsoft.com/office/drawing/2016/5/13/chartex" xmlns:cx8="http://schemas.microsoft.com/office/drawing/2016/5/14/chartex" xmlns:mc="http://schemas.openxmlformats.org/markup-compatibility/2006" xmlns:aink="http://schemas.microsoft.com/office/drawing/2016/ink" xmlns:am3d="http://schemas.microsoft.com/office/drawing/2017/model3d" xmlns:o="urn:schemas-microsoft-com:office:office" xmlns:oel="http://schemas.microsoft.com/office/2019/extlst" xmlns:r="http://schemas.openxmlformats.org/officeDocument/2006/relationships" xmlns:m="http://schemas.openxmlformats.org/officeDocument/2006/math" xmlns:v="urn:schemas-microsoft-com:vml" xmlns:wp14="http://schemas.microsoft.com/office/word/2010/wordprocessingDrawing" xmlns:wp="http://schemas.openxmlformats.org/drawingml/2006/wordprocessingDrawing" xmlns:w10="urn:schemas-microsoft-com:office:word" xmlns:w="http://schemas.openxmlformats.org/wordprocessingml/2006/main" xmlns:w14="http://schemas.microsoft.com/office/word/2010/wordml" xmlns:w15="http://schemas.microsoft.com/office/word/2012/wordml" xmlns:w16cex="http://schemas.microsoft.com/office/word/2018/wordml/cex" xmlns:w16cid="http://schemas.microsoft.com/office/word/2016/wordml/cid" xmlns:w16="http://schemas.microsoft.com/office/word/2018/wordml" xmlns:w16sdtdh="http://schemas.microsoft.com/office/word/2020/wordml/sdtdatahash" xmlns:w16se="http://schemas.microsoft.com/office/word/2015/wordml/symex" xmlns:wpg="http://schemas.microsoft.com/office/word/2010/wordprocessingGroup" xmlns:wpi="http://schemas.microsoft.com/office/word/2010/wordprocessingInk" xmlns:wne="http://schemas.microsoft.com/office/word/2006/wordml" xmlns:wps="http://schemas.microsoft.com/office/word/2010/wordprocessingShape" mc:Ignorable="w14 w15 w16se w16cid w16 w16cex w16sdtdh wp14">
+<w:document xmlns:wpc="http://schemas.microsoft.com/office/word/2010/wordprocessingCanvas" xmlns:cx="http://schemas.microsoft.com/office/drawing/2014/chartex" xmlns:cx1="http://schemas.microsoft.com/office/drawing/2015/9/8/chartex" xmlns:cx2="http://schemas.microsoft.com/office/drawing/2015/10/21/chartex" xmlns:cx3="http://schemas.microsoft.com/office/drawing/2016/5/9/chartex" xmlns:cx4="http://schemas.microsoft.com/office/drawing/2016/5/10/chartex" xmlns:cx5="http://schemas.microsoft.com/office/drawing/2016/5/11/chartex" xmlns:cx6="http://schemas.microsoft.com/office/drawing/2016/5/12/chartex" xmlns:cx7="http://schemas.microsoft.com/office/drawing/2016/5/13/chartex" xmlns:cx8="http://schemas.microsoft.com/office/drawing/2016/5/14/chartex" xmlns:mc="http://schemas.openxmlformats.org/markup-compatibility/2006" xmlns:aink="http://schemas.microsoft.com/office/drawing/2016/ink" xmlns:am3d="http://schemas.microsoft.com/office/drawing/2017/model3d" xmlns:o="urn:schemas-microsoft-com:office:office" xmlns:r="http://schemas.openxmlformats.org/officeDocument/2006/relationships" xmlns:m="http://schemas.openxmlformats.org/officeDocument/2006/math" xmlns:v="urn:schemas-microsoft-com:vml" xmlns:wp14="http://schemas.microsoft.com/office/word/2010/wordprocessingDrawing" xmlns:wp="http://schemas.openxmlformats.org/drawingml/2006/wordprocessingDrawing" xmlns:w10="urn:schemas-microsoft-com:office:word" xmlns:w="http://schemas.openxmlformats.org/wordprocessingml/2006/main" xmlns:w14="http://schemas.microsoft.com/office/word/2010/wordml" xmlns:w15="http://schemas.microsoft.com/office/word/2012/wordml" xmlns:w16cid="http://schemas.microsoft.com/office/word/2016/wordml/cid" xmlns:w16se="http://schemas.microsoft.com/office/word/2015/wordml/symex" xmlns:wpg="http://schemas.microsoft.com/office/word/2010/wordprocessingGroup" xmlns:wpi="http://schemas.microsoft.com/office/word/2010/wordprocessingInk" xmlns:wne="http://schemas.microsoft.com/office/word/2006/wordml" xmlns:wps="http://schemas.microsoft.com/office/word/2010/wordprocessingShape" mc:Ignorable="w14 w15 w16se w16cid wp14">
   <w:body>
     <w:p>
       <w:pPr>
@@ -805,7 +805,7 @@
     </w:p>
     <w:p>
       <w:pPr>
-        <w:spacing w:before="240" w:after="120" w:line="240" w:lineRule="auto"/>
+        <w:spacing w:after="0" w:line="240" w:lineRule="auto"/>
         <w:outlineLvl w:val="2"/>
         <w:rPr>
           <w:rFonts w:ascii="Times New Roman" w:eastAsia="Times New Roman" w:hAnsi="Times New Roman" w:cs="Times New Roman"/>
@@ -864,6 +864,355 @@
     </w:p>
     <w:p>
       <w:pPr>
+        <w:spacing w:after="0" w:line="240" w:lineRule="auto"/>
+        <w:outlineLvl w:val="2"/>
+        <w:rPr>
+          <w:rFonts w:ascii="Times New Roman" w:eastAsia="Times New Roman" w:hAnsi="Times New Roman" w:cs="Times New Roman"/>
+          <w:b/>
+          <w:bCs/>
+          <w:kern w:val="0"/>
+          <w:sz w:val="27"/>
+          <w:szCs w:val="27"/>
+          <w:lang w:eastAsia="de-DE"/>
+          <w14:ligatures w14:val="none"/>
+        </w:rPr>
+      </w:pPr>
+      <w:r>
+        <w:rPr>
+          <w:rFonts w:ascii="Times New Roman" w:eastAsia="Times New Roman" w:hAnsi="Times New Roman" w:cs="Times New Roman"/>
+          <w:b/>
+          <w:bCs/>
+          <w:kern w:val="0"/>
+          <w:sz w:val="27"/>
+          <w:szCs w:val="27"/>
+          <w:lang w:eastAsia="de-DE"/>
+          <w14:ligatures w14:val="none"/>
+        </w:rPr>
+        <w:t>Entwicklung eines Spielsystems, in dem die Spieler Gebäude platzieren können, um feindliche Einheiten zu zerstören.</w:t>
+      </w:r>
+    </w:p>
+    <w:p>
+      <w:pPr>
+        <w:spacing w:after="0" w:line="240" w:lineRule="auto"/>
+        <w:outlineLvl w:val="2"/>
+        <w:rPr>
+          <w:rFonts w:ascii="Times New Roman" w:eastAsia="Times New Roman" w:hAnsi="Times New Roman" w:cs="Times New Roman"/>
+          <w:b/>
+          <w:bCs/>
+          <w:kern w:val="0"/>
+          <w:sz w:val="27"/>
+          <w:szCs w:val="27"/>
+          <w:lang w:eastAsia="de-DE"/>
+          <w14:ligatures w14:val="none"/>
+        </w:rPr>
+      </w:pPr>
+    </w:p>
+    <w:p>
+      <w:pPr>
+        <w:spacing w:after="0" w:line="240" w:lineRule="auto"/>
+        <w:outlineLvl w:val="2"/>
+        <w:rPr>
+          <w:rFonts w:ascii="Times New Roman" w:eastAsia="Times New Roman" w:hAnsi="Times New Roman" w:cs="Times New Roman"/>
+          <w:b/>
+          <w:bCs/>
+          <w:kern w:val="0"/>
+          <w:sz w:val="27"/>
+          <w:szCs w:val="27"/>
+          <w:lang w:eastAsia="de-DE"/>
+          <w14:ligatures w14:val="none"/>
+        </w:rPr>
+      </w:pPr>
+      <w:r>
+        <w:rPr>
+          <w:rFonts w:ascii="Times New Roman" w:eastAsia="Times New Roman" w:hAnsi="Times New Roman" w:cs="Times New Roman"/>
+          <w:b/>
+          <w:bCs/>
+          <w:kern w:val="0"/>
+          <w:sz w:val="27"/>
+          <w:szCs w:val="27"/>
+          <w:lang w:eastAsia="de-DE"/>
+          <w14:ligatures w14:val="none"/>
+        </w:rPr>
+        <w:t>4.2 Anforderung 2</w:t>
+      </w:r>
+    </w:p>
+    <w:p>
+      <w:pPr>
+        <w:spacing w:after="0" w:line="240" w:lineRule="auto"/>
+        <w:outlineLvl w:val="2"/>
+        <w:rPr>
+          <w:rFonts w:ascii="Times New Roman" w:eastAsia="Times New Roman" w:hAnsi="Times New Roman" w:cs="Times New Roman"/>
+          <w:b/>
+          <w:bCs/>
+          <w:kern w:val="0"/>
+          <w:sz w:val="27"/>
+          <w:szCs w:val="27"/>
+          <w:lang w:eastAsia="de-DE"/>
+          <w14:ligatures w14:val="none"/>
+        </w:rPr>
+      </w:pPr>
+      <w:r>
+        <w:rPr>
+          <w:rFonts w:ascii="Times New Roman" w:eastAsia="Times New Roman" w:hAnsi="Times New Roman" w:cs="Times New Roman"/>
+          <w:b/>
+          <w:bCs/>
+          <w:kern w:val="0"/>
+          <w:sz w:val="27"/>
+          <w:szCs w:val="27"/>
+          <w:lang w:eastAsia="de-DE"/>
+          <w14:ligatures w14:val="none"/>
+        </w:rPr>
+        <w:t>Integration eines Wirtschaftssystems, bei dem Spieler Ressourcen durch das Zerstören feindlicher Einheiten erhalten und für den Bau neuer Gebäude verwenden können.</w:t>
+      </w:r>
+    </w:p>
+    <w:p>
+      <w:pPr>
+        <w:spacing w:after="0" w:line="240" w:lineRule="auto"/>
+        <w:outlineLvl w:val="2"/>
+        <w:rPr>
+          <w:rFonts w:ascii="Times New Roman" w:eastAsia="Times New Roman" w:hAnsi="Times New Roman" w:cs="Times New Roman"/>
+          <w:b/>
+          <w:bCs/>
+          <w:kern w:val="0"/>
+          <w:sz w:val="27"/>
+          <w:szCs w:val="27"/>
+          <w:lang w:eastAsia="de-DE"/>
+          <w14:ligatures w14:val="none"/>
+        </w:rPr>
+      </w:pPr>
+    </w:p>
+    <w:p>
+      <w:pPr>
+        <w:spacing w:after="0" w:line="240" w:lineRule="auto"/>
+        <w:outlineLvl w:val="2"/>
+        <w:rPr>
+          <w:rFonts w:ascii="Times New Roman" w:eastAsia="Times New Roman" w:hAnsi="Times New Roman" w:cs="Times New Roman"/>
+          <w:b/>
+          <w:bCs/>
+          <w:kern w:val="0"/>
+          <w:sz w:val="27"/>
+          <w:szCs w:val="27"/>
+          <w:lang w:eastAsia="de-DE"/>
+          <w14:ligatures w14:val="none"/>
+        </w:rPr>
+      </w:pPr>
+      <w:r>
+        <w:rPr>
+          <w:rFonts w:ascii="Times New Roman" w:eastAsia="Times New Roman" w:hAnsi="Times New Roman" w:cs="Times New Roman"/>
+          <w:b/>
+          <w:bCs/>
+          <w:kern w:val="0"/>
+          <w:sz w:val="27"/>
+          <w:szCs w:val="27"/>
+          <w:lang w:eastAsia="de-DE"/>
+          <w14:ligatures w14:val="none"/>
+        </w:rPr>
+        <w:t>4.3 Anforderung 3</w:t>
+      </w:r>
+    </w:p>
+    <w:p>
+      <w:pPr>
+        <w:spacing w:after="0" w:line="240" w:lineRule="auto"/>
+        <w:outlineLvl w:val="2"/>
+        <w:rPr>
+          <w:rFonts w:ascii="Times New Roman" w:eastAsia="Times New Roman" w:hAnsi="Times New Roman" w:cs="Times New Roman"/>
+          <w:b/>
+          <w:bCs/>
+          <w:kern w:val="0"/>
+          <w:sz w:val="27"/>
+          <w:szCs w:val="27"/>
+          <w:lang w:eastAsia="de-DE"/>
+          <w14:ligatures w14:val="none"/>
+        </w:rPr>
+      </w:pPr>
+      <w:r>
+        <w:rPr>
+          <w:rFonts w:ascii="Times New Roman" w:eastAsia="Times New Roman" w:hAnsi="Times New Roman" w:cs="Times New Roman"/>
+          <w:b/>
+          <w:bCs/>
+          <w:kern w:val="0"/>
+          <w:sz w:val="27"/>
+          <w:szCs w:val="27"/>
+          <w:lang w:eastAsia="de-DE"/>
+          <w14:ligatures w14:val="none"/>
+        </w:rPr>
+        <w:t xml:space="preserve">Implementierung eines "Fog </w:t>
+      </w:r>
+      <w:proofErr w:type="spellStart"/>
+      <w:r>
+        <w:rPr>
+          <w:rFonts w:ascii="Times New Roman" w:eastAsia="Times New Roman" w:hAnsi="Times New Roman" w:cs="Times New Roman"/>
+          <w:b/>
+          <w:bCs/>
+          <w:kern w:val="0"/>
+          <w:sz w:val="27"/>
+          <w:szCs w:val="27"/>
+          <w:lang w:eastAsia="de-DE"/>
+          <w14:ligatures w14:val="none"/>
+        </w:rPr>
+        <w:t>of</w:t>
+      </w:r>
+      <w:proofErr w:type="spellEnd"/>
+      <w:r>
+        <w:rPr>
+          <w:rFonts w:ascii="Times New Roman" w:eastAsia="Times New Roman" w:hAnsi="Times New Roman" w:cs="Times New Roman"/>
+          <w:b/>
+          <w:bCs/>
+          <w:kern w:val="0"/>
+          <w:sz w:val="27"/>
+          <w:szCs w:val="27"/>
+          <w:lang w:eastAsia="de-DE"/>
+          <w14:ligatures w14:val="none"/>
+        </w:rPr>
+        <w:t xml:space="preserve"> War"-Mechanismus, der sich zurückzieht, wenn feindliche Einheiten zerstört werden, und so den Weg zur gegnerischen Fabrik offenbart.</w:t>
+      </w:r>
+    </w:p>
+    <w:p>
+      <w:pPr>
+        <w:spacing w:after="0" w:line="240" w:lineRule="auto"/>
+        <w:outlineLvl w:val="2"/>
+        <w:rPr>
+          <w:rFonts w:ascii="Times New Roman" w:eastAsia="Times New Roman" w:hAnsi="Times New Roman" w:cs="Times New Roman"/>
+          <w:b/>
+          <w:bCs/>
+          <w:kern w:val="0"/>
+          <w:sz w:val="27"/>
+          <w:szCs w:val="27"/>
+          <w:lang w:eastAsia="de-DE"/>
+          <w14:ligatures w14:val="none"/>
+        </w:rPr>
+      </w:pPr>
+    </w:p>
+    <w:p>
+      <w:pPr>
+        <w:spacing w:after="0" w:line="240" w:lineRule="auto"/>
+        <w:outlineLvl w:val="2"/>
+        <w:rPr>
+          <w:rFonts w:ascii="Times New Roman" w:eastAsia="Times New Roman" w:hAnsi="Times New Roman" w:cs="Times New Roman"/>
+          <w:b/>
+          <w:bCs/>
+          <w:kern w:val="0"/>
+          <w:sz w:val="27"/>
+          <w:szCs w:val="27"/>
+          <w:lang w:eastAsia="de-DE"/>
+          <w14:ligatures w14:val="none"/>
+        </w:rPr>
+      </w:pPr>
+      <w:r>
+        <w:rPr>
+          <w:rFonts w:ascii="Times New Roman" w:eastAsia="Times New Roman" w:hAnsi="Times New Roman" w:cs="Times New Roman"/>
+          <w:b/>
+          <w:bCs/>
+          <w:kern w:val="0"/>
+          <w:sz w:val="27"/>
+          <w:szCs w:val="27"/>
+          <w:lang w:eastAsia="de-DE"/>
+          <w14:ligatures w14:val="none"/>
+        </w:rPr>
+        <w:t>4.4 Anforderung 4</w:t>
+      </w:r>
+    </w:p>
+    <w:p>
+      <w:pPr>
+        <w:spacing w:after="0" w:line="240" w:lineRule="auto"/>
+        <w:outlineLvl w:val="2"/>
+        <w:rPr>
+          <w:rFonts w:ascii="Times New Roman" w:eastAsia="Times New Roman" w:hAnsi="Times New Roman" w:cs="Times New Roman"/>
+          <w:b/>
+          <w:bCs/>
+          <w:kern w:val="0"/>
+          <w:sz w:val="27"/>
+          <w:szCs w:val="27"/>
+          <w:lang w:eastAsia="de-DE"/>
+          <w14:ligatures w14:val="none"/>
+        </w:rPr>
+      </w:pPr>
+      <w:r>
+        <w:rPr>
+          <w:rFonts w:ascii="Times New Roman" w:eastAsia="Times New Roman" w:hAnsi="Times New Roman" w:cs="Times New Roman"/>
+          <w:b/>
+          <w:bCs/>
+          <w:kern w:val="0"/>
+          <w:sz w:val="27"/>
+          <w:szCs w:val="27"/>
+          <w:lang w:eastAsia="de-DE"/>
+          <w14:ligatures w14:val="none"/>
+        </w:rPr>
+        <w:t>Steigender Schwierigkeitsgrad der Angriffswellen, um das Spiel herausfordernd und spannend zu halten.</w:t>
+      </w:r>
+    </w:p>
+    <w:p>
+      <w:pPr>
+        <w:spacing w:after="0" w:line="240" w:lineRule="auto"/>
+        <w:outlineLvl w:val="2"/>
+        <w:rPr>
+          <w:rFonts w:ascii="Times New Roman" w:eastAsia="Times New Roman" w:hAnsi="Times New Roman" w:cs="Times New Roman"/>
+          <w:b/>
+          <w:bCs/>
+          <w:kern w:val="0"/>
+          <w:sz w:val="27"/>
+          <w:szCs w:val="27"/>
+          <w:lang w:eastAsia="de-DE"/>
+          <w14:ligatures w14:val="none"/>
+        </w:rPr>
+      </w:pPr>
+      <w:r>
+        <w:rPr>
+          <w:rFonts w:ascii="Times New Roman" w:eastAsia="Times New Roman" w:hAnsi="Times New Roman" w:cs="Times New Roman"/>
+          <w:b/>
+          <w:bCs/>
+          <w:kern w:val="0"/>
+          <w:sz w:val="27"/>
+          <w:szCs w:val="27"/>
+          <w:lang w:eastAsia="de-DE"/>
+          <w14:ligatures w14:val="none"/>
+        </w:rPr>
+        <w:t>4.</w:t>
+      </w:r>
+      <w:r>
+        <w:rPr>
+          <w:rFonts w:ascii="Times New Roman" w:eastAsia="Times New Roman" w:hAnsi="Times New Roman" w:cs="Times New Roman"/>
+          <w:b/>
+          <w:bCs/>
+          <w:kern w:val="0"/>
+          <w:sz w:val="27"/>
+          <w:szCs w:val="27"/>
+          <w:lang w:eastAsia="de-DE"/>
+          <w14:ligatures w14:val="none"/>
+        </w:rPr>
+        <w:t>5</w:t>
+      </w:r>
+      <w:r>
+        <w:rPr>
+          <w:rFonts w:ascii="Times New Roman" w:eastAsia="Times New Roman" w:hAnsi="Times New Roman" w:cs="Times New Roman"/>
+          <w:b/>
+          <w:bCs/>
+          <w:kern w:val="0"/>
+          <w:sz w:val="27"/>
+          <w:szCs w:val="27"/>
+          <w:lang w:eastAsia="de-DE"/>
+          <w14:ligatures w14:val="none"/>
+        </w:rPr>
+        <w:t xml:space="preserve"> Anforderung </w:t>
+      </w:r>
+      <w:r>
+        <w:rPr>
+          <w:rFonts w:ascii="Times New Roman" w:eastAsia="Times New Roman" w:hAnsi="Times New Roman" w:cs="Times New Roman"/>
+          <w:b/>
+          <w:bCs/>
+          <w:kern w:val="0"/>
+          <w:sz w:val="27"/>
+          <w:szCs w:val="27"/>
+          <w:lang w:eastAsia="de-DE"/>
+          <w14:ligatures w14:val="none"/>
+        </w:rPr>
+        <w:t>5</w:t>
+      </w:r>
+      <w:bookmarkStart w:id="0" w:name="_GoBack"/>
+      <w:bookmarkEnd w:id="0"/>
+    </w:p>
+    <w:p>
+      <w:pPr>
         <w:spacing w:before="240" w:after="240" w:line="240" w:lineRule="auto"/>
         <w:rPr>
           <w:rFonts w:ascii="Times New Roman" w:eastAsia="Times New Roman" w:hAnsi="Times New Roman" w:cs="Times New Roman"/>
@@ -883,36 +1232,65 @@
           <w:lang w:eastAsia="de-DE"/>
           <w14:ligatures w14:val="none"/>
         </w:rPr>
-        <w:t>Entwicklung einer intuitiven und benutzerfreundlichen GUI, die es dem Spieler ermöglicht, Einheiten und Gebäude einfach zu platzieren und zu verwalten.</w:t>
-      </w:r>
-    </w:p>
-    <w:p>
-      <w:pPr>
-        <w:spacing w:after="0" w:line="240" w:lineRule="auto"/>
-        <w:outlineLvl w:val="2"/>
-        <w:rPr>
-          <w:rFonts w:ascii="Times New Roman" w:eastAsia="Times New Roman" w:hAnsi="Times New Roman" w:cs="Times New Roman"/>
-          <w:b/>
-          <w:bCs/>
-          <w:kern w:val="0"/>
-          <w:sz w:val="27"/>
-          <w:szCs w:val="27"/>
-          <w:lang w:eastAsia="de-DE"/>
-          <w14:ligatures w14:val="none"/>
-        </w:rPr>
-      </w:pPr>
-      <w:r>
-        <w:rPr>
-          <w:rFonts w:ascii="Times New Roman" w:eastAsia="Times New Roman" w:hAnsi="Times New Roman" w:cs="Times New Roman"/>
-          <w:b/>
-          <w:bCs/>
-          <w:kern w:val="0"/>
-          <w:sz w:val="27"/>
-          <w:szCs w:val="27"/>
-          <w:lang w:eastAsia="de-DE"/>
-          <w14:ligatures w14:val="none"/>
-        </w:rPr>
-        <w:t>4.2 Anforderung 2</w:t>
+        <w:t>Implementierung eines Level-Systems mit verschiedenen Schwierigkeitsgraden und einer Vielzahl von Karten, die ein labyrinthartiges Layout haben.</w:t>
+      </w:r>
+    </w:p>
+    <w:p>
+      <w:pPr>
+        <w:spacing w:before="240" w:after="120" w:line="240" w:lineRule="auto"/>
+        <w:outlineLvl w:val="2"/>
+        <w:rPr>
+          <w:rFonts w:ascii="Times New Roman" w:eastAsia="Times New Roman" w:hAnsi="Times New Roman" w:cs="Times New Roman"/>
+          <w:b/>
+          <w:bCs/>
+          <w:kern w:val="0"/>
+          <w:sz w:val="27"/>
+          <w:szCs w:val="27"/>
+          <w:lang w:eastAsia="de-DE"/>
+          <w14:ligatures w14:val="none"/>
+        </w:rPr>
+      </w:pPr>
+      <w:r>
+        <w:rPr>
+          <w:rFonts w:ascii="Times New Roman" w:eastAsia="Times New Roman" w:hAnsi="Times New Roman" w:cs="Times New Roman"/>
+          <w:b/>
+          <w:bCs/>
+          <w:kern w:val="0"/>
+          <w:sz w:val="27"/>
+          <w:szCs w:val="27"/>
+          <w:lang w:eastAsia="de-DE"/>
+          <w14:ligatures w14:val="none"/>
+        </w:rPr>
+        <w:t>5. Nichtfunktionale Anforderungen</w:t>
+      </w:r>
+    </w:p>
+    <w:p>
+      <w:pPr>
+        <w:spacing w:after="0" w:line="240" w:lineRule="auto"/>
+        <w:outlineLvl w:val="2"/>
+        <w:rPr>
+          <w:rFonts w:ascii="Times New Roman" w:eastAsia="Times New Roman" w:hAnsi="Times New Roman" w:cs="Times New Roman"/>
+          <w:b/>
+          <w:bCs/>
+          <w:kern w:val="0"/>
+          <w:sz w:val="27"/>
+          <w:szCs w:val="27"/>
+          <w:lang w:eastAsia="de-DE"/>
+          <w14:ligatures w14:val="none"/>
+        </w:rPr>
+      </w:pPr>
+      <w:r>
+        <w:rPr>
+          <w:rFonts w:ascii="Times New Roman" w:eastAsia="Times New Roman" w:hAnsi="Times New Roman" w:cs="Times New Roman"/>
+          <w:b/>
+          <w:bCs/>
+          <w:kern w:val="0"/>
+          <w:sz w:val="27"/>
+          <w:szCs w:val="27"/>
+          <w:lang w:eastAsia="de-DE"/>
+          <w14:ligatures w14:val="none"/>
+        </w:rPr>
+        <w:t>5.1 Allgemeine Anforderungen</w:t>
       </w:r>
     </w:p>
     <w:p>
@@ -936,36 +1314,69 @@
           <w:lang w:eastAsia="de-DE"/>
           <w14:ligatures w14:val="none"/>
         </w:rPr>
-        <w:t>Integration eines ausgeklügelten KI-Systems, das die Gegner dynamisch und intelligent agieren lässt.</w:t>
-      </w:r>
-    </w:p>
-    <w:p>
-      <w:pPr>
-        <w:spacing w:after="0" w:line="240" w:lineRule="auto"/>
-        <w:outlineLvl w:val="2"/>
-        <w:rPr>
-          <w:rFonts w:ascii="Times New Roman" w:eastAsia="Times New Roman" w:hAnsi="Times New Roman" w:cs="Times New Roman"/>
-          <w:b/>
-          <w:bCs/>
-          <w:kern w:val="0"/>
-          <w:sz w:val="27"/>
-          <w:szCs w:val="27"/>
-          <w:lang w:eastAsia="de-DE"/>
-          <w14:ligatures w14:val="none"/>
-        </w:rPr>
-      </w:pPr>
-      <w:r>
-        <w:rPr>
-          <w:rFonts w:ascii="Times New Roman" w:eastAsia="Times New Roman" w:hAnsi="Times New Roman" w:cs="Times New Roman"/>
-          <w:b/>
-          <w:bCs/>
-          <w:kern w:val="0"/>
-          <w:sz w:val="27"/>
-          <w:szCs w:val="27"/>
-          <w:lang w:eastAsia="de-DE"/>
-          <w14:ligatures w14:val="none"/>
-        </w:rPr>
-        <w:t>4.3 Anforderung 3</w:t>
+        <w:t>Das Spiel muss stabil, effizient</w:t>
+      </w:r>
+      <w:r>
+        <w:rPr>
+          <w:rFonts w:ascii="Times New Roman" w:eastAsia="Times New Roman" w:hAnsi="Times New Roman" w:cs="Times New Roman"/>
+          <w:kern w:val="0"/>
+          <w:sz w:val="24"/>
+          <w:szCs w:val="24"/>
+          <w:lang w:eastAsia="de-DE"/>
+          <w14:ligatures w14:val="none"/>
+        </w:rPr>
+        <w:t>, benutzerfreundlich</w:t>
+      </w:r>
+      <w:r>
+        <w:rPr>
+          <w:rFonts w:ascii="Times New Roman" w:eastAsia="Times New Roman" w:hAnsi="Times New Roman" w:cs="Times New Roman"/>
+          <w:kern w:val="0"/>
+          <w:sz w:val="24"/>
+          <w:szCs w:val="24"/>
+          <w:lang w:eastAsia="de-DE"/>
+          <w14:ligatures w14:val="none"/>
+        </w:rPr>
+        <w:t xml:space="preserve"> und simpel sein</w:t>
+      </w:r>
+      <w:r>
+        <w:rPr>
+          <w:rFonts w:ascii="Times New Roman" w:eastAsia="Times New Roman" w:hAnsi="Times New Roman" w:cs="Times New Roman"/>
+          <w:kern w:val="0"/>
+          <w:sz w:val="24"/>
+          <w:szCs w:val="24"/>
+          <w:lang w:eastAsia="de-DE"/>
+          <w14:ligatures w14:val="none"/>
+        </w:rPr>
+        <w:t>.</w:t>
+      </w:r>
+    </w:p>
+    <w:p>
+      <w:pPr>
+        <w:spacing w:after="0" w:line="240" w:lineRule="auto"/>
+        <w:outlineLvl w:val="2"/>
+        <w:rPr>
+          <w:rFonts w:ascii="Times New Roman" w:eastAsia="Times New Roman" w:hAnsi="Times New Roman" w:cs="Times New Roman"/>
+          <w:b/>
+          <w:bCs/>
+          <w:kern w:val="0"/>
+          <w:sz w:val="27"/>
+          <w:szCs w:val="27"/>
+          <w:lang w:eastAsia="de-DE"/>
+          <w14:ligatures w14:val="none"/>
+        </w:rPr>
+      </w:pPr>
+      <w:r>
+        <w:rPr>
+          <w:rFonts w:ascii="Times New Roman" w:eastAsia="Times New Roman" w:hAnsi="Times New Roman" w:cs="Times New Roman"/>
+          <w:b/>
+          <w:bCs/>
+          <w:kern w:val="0"/>
+          <w:sz w:val="27"/>
+          <w:szCs w:val="27"/>
+          <w:lang w:eastAsia="de-DE"/>
+          <w14:ligatures w14:val="none"/>
+        </w:rPr>
+        <w:t>5.2 Gesetzliche Anforderungen</w:t>
       </w:r>
     </w:p>
     <w:p>
@@ -989,7 +1400,146 @@
           <w:lang w:eastAsia="de-DE"/>
           <w14:ligatures w14:val="none"/>
         </w:rPr>
-        <w:t>Implementierung eines Level-Systems mit verschiedenen Schwierigkeitsgraden und einer Vielzahl von Karten, die ein labyrinthartiges Layout haben.</w:t>
+        <w:t>Einhalten aller relevanten Urheberrechts- und Datenschutzgesetze.</w:t>
+      </w:r>
+    </w:p>
+    <w:p>
+      <w:pPr>
+        <w:spacing w:after="0" w:line="240" w:lineRule="auto"/>
+        <w:outlineLvl w:val="2"/>
+        <w:rPr>
+          <w:rFonts w:ascii="Times New Roman" w:eastAsia="Times New Roman" w:hAnsi="Times New Roman" w:cs="Times New Roman"/>
+          <w:b/>
+          <w:bCs/>
+          <w:kern w:val="0"/>
+          <w:sz w:val="27"/>
+          <w:szCs w:val="27"/>
+          <w:lang w:eastAsia="de-DE"/>
+          <w14:ligatures w14:val="none"/>
+        </w:rPr>
+      </w:pPr>
+      <w:r>
+        <w:rPr>
+          <w:rFonts w:ascii="Times New Roman" w:eastAsia="Times New Roman" w:hAnsi="Times New Roman" w:cs="Times New Roman"/>
+          <w:b/>
+          <w:bCs/>
+          <w:kern w:val="0"/>
+          <w:sz w:val="27"/>
+          <w:szCs w:val="27"/>
+          <w:lang w:eastAsia="de-DE"/>
+          <w14:ligatures w14:val="none"/>
+        </w:rPr>
+        <w:t>5.3 Technische Anforderungen</w:t>
+      </w:r>
+    </w:p>
+    <w:p>
+      <w:pPr>
+        <w:spacing w:before="240" w:after="240" w:line="240" w:lineRule="auto"/>
+        <w:rPr>
+          <w:rFonts w:ascii="Times New Roman" w:eastAsia="Times New Roman" w:hAnsi="Times New Roman" w:cs="Times New Roman"/>
+          <w:kern w:val="0"/>
+          <w:sz w:val="24"/>
+          <w:szCs w:val="24"/>
+          <w:lang w:eastAsia="de-DE"/>
+          <w14:ligatures w14:val="none"/>
+        </w:rPr>
+      </w:pPr>
+      <w:r>
+        <w:rPr>
+          <w:rFonts w:ascii="Times New Roman" w:eastAsia="Times New Roman" w:hAnsi="Times New Roman" w:cs="Times New Roman"/>
+          <w:kern w:val="0"/>
+          <w:sz w:val="24"/>
+          <w:szCs w:val="24"/>
+          <w:lang w:eastAsia="de-DE"/>
+          <w14:ligatures w14:val="none"/>
+        </w:rPr>
+        <w:t>Kompatibilität mit den neuesten Versionen des JDK und JavaFX.</w:t>
+      </w:r>
+    </w:p>
+    <w:p>
+      <w:pPr>
+        <w:spacing w:after="0" w:line="240" w:lineRule="auto"/>
+        <w:outlineLvl w:val="2"/>
+        <w:rPr>
+          <w:rFonts w:ascii="Times New Roman" w:eastAsia="Times New Roman" w:hAnsi="Times New Roman" w:cs="Times New Roman"/>
+          <w:b/>
+          <w:bCs/>
+          <w:kern w:val="0"/>
+          <w:sz w:val="27"/>
+          <w:szCs w:val="27"/>
+          <w:lang w:eastAsia="de-DE"/>
+          <w14:ligatures w14:val="none"/>
+        </w:rPr>
+      </w:pPr>
+      <w:r>
+        <w:rPr>
+          <w:rFonts w:ascii="Times New Roman" w:eastAsia="Times New Roman" w:hAnsi="Times New Roman" w:cs="Times New Roman"/>
+          <w:b/>
+          <w:bCs/>
+          <w:kern w:val="0"/>
+          <w:sz w:val="27"/>
+          <w:szCs w:val="27"/>
+          <w:lang w:eastAsia="de-DE"/>
+          <w14:ligatures w14:val="none"/>
+        </w:rPr>
+        <w:t>5.4 Weitere nichtfunktionale Anforderungen</w:t>
+      </w:r>
+    </w:p>
+    <w:p>
+      <w:pPr>
+        <w:spacing w:before="240" w:after="240" w:line="240" w:lineRule="auto"/>
+        <w:rPr>
+          <w:rFonts w:ascii="Times New Roman" w:eastAsia="Times New Roman" w:hAnsi="Times New Roman" w:cs="Times New Roman"/>
+          <w:kern w:val="0"/>
+          <w:sz w:val="24"/>
+          <w:szCs w:val="24"/>
+          <w:lang w:eastAsia="de-DE"/>
+          <w14:ligatures w14:val="none"/>
+        </w:rPr>
+      </w:pPr>
+      <w:r>
+        <w:rPr>
+          <w:rFonts w:ascii="Times New Roman" w:eastAsia="Times New Roman" w:hAnsi="Times New Roman" w:cs="Times New Roman"/>
+          <w:kern w:val="0"/>
+          <w:sz w:val="24"/>
+          <w:szCs w:val="24"/>
+          <w:lang w:eastAsia="de-DE"/>
+          <w14:ligatures w14:val="none"/>
+        </w:rPr>
+        <w:t>E</w:t>
+      </w:r>
+      <w:r>
+        <w:rPr>
+          <w:rFonts w:ascii="Times New Roman" w:eastAsia="Times New Roman" w:hAnsi="Times New Roman" w:cs="Times New Roman"/>
+          <w:kern w:val="0"/>
+          <w:sz w:val="24"/>
+          <w:szCs w:val="24"/>
+          <w:lang w:eastAsia="de-DE"/>
+          <w14:ligatures w14:val="none"/>
+        </w:rPr>
+        <w:t>in ansprechendes,</w:t>
+      </w:r>
+      <w:r>
+        <w:rPr>
+          <w:rFonts w:ascii="Times New Roman" w:eastAsia="Times New Roman" w:hAnsi="Times New Roman" w:cs="Times New Roman"/>
+          <w:kern w:val="0"/>
+          <w:sz w:val="24"/>
+          <w:szCs w:val="24"/>
+          <w:lang w:eastAsia="de-DE"/>
+          <w14:ligatures w14:val="none"/>
+        </w:rPr>
+        <w:t xml:space="preserve"> intuitives</w:t>
+      </w:r>
+      <w:r>
+        <w:rPr>
+          <w:rFonts w:ascii="Times New Roman" w:eastAsia="Times New Roman" w:hAnsi="Times New Roman" w:cs="Times New Roman"/>
+          <w:kern w:val="0"/>
+          <w:sz w:val="24"/>
+          <w:szCs w:val="24"/>
+          <w:lang w:eastAsia="de-DE"/>
+          <w14:ligatures w14:val="none"/>
+        </w:rPr>
+        <w:t xml:space="preserve"> Design.</w:t>
       </w:r>
     </w:p>
     <w:p>
@@ -1018,36 +1568,36 @@
           <w:lang w:eastAsia="de-DE"/>
           <w14:ligatures w14:val="none"/>
         </w:rPr>
-        <w:t>5. Nichtfunktionale Anforderungen</w:t>
-      </w:r>
-    </w:p>
-    <w:p>
-      <w:pPr>
-        <w:spacing w:after="0" w:line="240" w:lineRule="auto"/>
-        <w:outlineLvl w:val="2"/>
-        <w:rPr>
-          <w:rFonts w:ascii="Times New Roman" w:eastAsia="Times New Roman" w:hAnsi="Times New Roman" w:cs="Times New Roman"/>
-          <w:b/>
-          <w:bCs/>
-          <w:kern w:val="0"/>
-          <w:sz w:val="27"/>
-          <w:szCs w:val="27"/>
-          <w:lang w:eastAsia="de-DE"/>
-          <w14:ligatures w14:val="none"/>
-        </w:rPr>
-      </w:pPr>
-      <w:r>
-        <w:rPr>
-          <w:rFonts w:ascii="Times New Roman" w:eastAsia="Times New Roman" w:hAnsi="Times New Roman" w:cs="Times New Roman"/>
-          <w:b/>
-          <w:bCs/>
-          <w:kern w:val="0"/>
-          <w:sz w:val="27"/>
-          <w:szCs w:val="27"/>
-          <w:lang w:eastAsia="de-DE"/>
-          <w14:ligatures w14:val="none"/>
-        </w:rPr>
-        <w:t>5.1 Allgemeine Anforderungen</w:t>
+        <w:t>6. Lieferumfang</w:t>
+      </w:r>
+    </w:p>
+    <w:p>
+      <w:pPr>
+        <w:spacing w:after="0" w:line="240" w:lineRule="auto"/>
+        <w:outlineLvl w:val="2"/>
+        <w:rPr>
+          <w:rFonts w:ascii="Times New Roman" w:eastAsia="Times New Roman" w:hAnsi="Times New Roman" w:cs="Times New Roman"/>
+          <w:b/>
+          <w:bCs/>
+          <w:kern w:val="0"/>
+          <w:sz w:val="27"/>
+          <w:szCs w:val="27"/>
+          <w:lang w:eastAsia="de-DE"/>
+          <w14:ligatures w14:val="none"/>
+        </w:rPr>
+      </w:pPr>
+      <w:r>
+        <w:rPr>
+          <w:rFonts w:ascii="Times New Roman" w:eastAsia="Times New Roman" w:hAnsi="Times New Roman" w:cs="Times New Roman"/>
+          <w:b/>
+          <w:bCs/>
+          <w:kern w:val="0"/>
+          <w:sz w:val="27"/>
+          <w:szCs w:val="27"/>
+          <w:lang w:eastAsia="de-DE"/>
+          <w14:ligatures w14:val="none"/>
+        </w:rPr>
+        <w:t>6.1 Lieferumfang</w:t>
       </w:r>
     </w:p>
     <w:p>
@@ -1071,69 +1621,36 @@
           <w:lang w:eastAsia="de-DE"/>
           <w14:ligatures w14:val="none"/>
         </w:rPr>
-        <w:t>Das Spiel muss stabil, effizient</w:t>
-      </w:r>
-      <w:r>
-        <w:rPr>
-          <w:rFonts w:ascii="Times New Roman" w:eastAsia="Times New Roman" w:hAnsi="Times New Roman" w:cs="Times New Roman"/>
-          <w:kern w:val="0"/>
-          <w:sz w:val="24"/>
-          <w:szCs w:val="24"/>
-          <w:lang w:eastAsia="de-DE"/>
-          <w14:ligatures w14:val="none"/>
-        </w:rPr>
-        <w:t>, benutzerfreundlich</w:t>
-      </w:r>
-      <w:r>
-        <w:rPr>
-          <w:rFonts w:ascii="Times New Roman" w:eastAsia="Times New Roman" w:hAnsi="Times New Roman" w:cs="Times New Roman"/>
-          <w:kern w:val="0"/>
-          <w:sz w:val="24"/>
-          <w:szCs w:val="24"/>
-          <w:lang w:eastAsia="de-DE"/>
-          <w14:ligatures w14:val="none"/>
-        </w:rPr>
-        <w:t xml:space="preserve"> und simpel sein</w:t>
-      </w:r>
-      <w:r>
-        <w:rPr>
-          <w:rFonts w:ascii="Times New Roman" w:eastAsia="Times New Roman" w:hAnsi="Times New Roman" w:cs="Times New Roman"/>
-          <w:kern w:val="0"/>
-          <w:sz w:val="24"/>
-          <w:szCs w:val="24"/>
-          <w:lang w:eastAsia="de-DE"/>
-          <w14:ligatures w14:val="none"/>
-        </w:rPr>
-        <w:t>.</w:t>
-      </w:r>
-    </w:p>
-    <w:p>
-      <w:pPr>
-        <w:spacing w:after="0" w:line="240" w:lineRule="auto"/>
-        <w:outlineLvl w:val="2"/>
-        <w:rPr>
-          <w:rFonts w:ascii="Times New Roman" w:eastAsia="Times New Roman" w:hAnsi="Times New Roman" w:cs="Times New Roman"/>
-          <w:b/>
-          <w:bCs/>
-          <w:kern w:val="0"/>
-          <w:sz w:val="27"/>
-          <w:szCs w:val="27"/>
-          <w:lang w:eastAsia="de-DE"/>
-          <w14:ligatures w14:val="none"/>
-        </w:rPr>
-      </w:pPr>
-      <w:r>
-        <w:rPr>
-          <w:rFonts w:ascii="Times New Roman" w:eastAsia="Times New Roman" w:hAnsi="Times New Roman" w:cs="Times New Roman"/>
-          <w:b/>
-          <w:bCs/>
-          <w:kern w:val="0"/>
-          <w:sz w:val="27"/>
-          <w:szCs w:val="27"/>
-          <w:lang w:eastAsia="de-DE"/>
-          <w14:ligatures w14:val="none"/>
-        </w:rPr>
-        <w:t>5.2 Gesetzliche Anforderungen</w:t>
+        <w:t>Komplettes Spiel inklusive aller Quellcodes, Dokumentation und Testprotokolle.</w:t>
+      </w:r>
+    </w:p>
+    <w:p>
+      <w:pPr>
+        <w:spacing w:after="0" w:line="240" w:lineRule="auto"/>
+        <w:outlineLvl w:val="2"/>
+        <w:rPr>
+          <w:rFonts w:ascii="Times New Roman" w:eastAsia="Times New Roman" w:hAnsi="Times New Roman" w:cs="Times New Roman"/>
+          <w:b/>
+          <w:bCs/>
+          <w:kern w:val="0"/>
+          <w:sz w:val="27"/>
+          <w:szCs w:val="27"/>
+          <w:lang w:eastAsia="de-DE"/>
+          <w14:ligatures w14:val="none"/>
+        </w:rPr>
+      </w:pPr>
+      <w:r>
+        <w:rPr>
+          <w:rFonts w:ascii="Times New Roman" w:eastAsia="Times New Roman" w:hAnsi="Times New Roman" w:cs="Times New Roman"/>
+          <w:b/>
+          <w:bCs/>
+          <w:kern w:val="0"/>
+          <w:sz w:val="27"/>
+          <w:szCs w:val="27"/>
+          <w:lang w:eastAsia="de-DE"/>
+          <w14:ligatures w14:val="none"/>
+        </w:rPr>
+        <w:t>6.2 Kosten</w:t>
       </w:r>
     </w:p>
     <w:p>
@@ -1157,36 +1674,37 @@
           <w:lang w:eastAsia="de-DE"/>
           <w14:ligatures w14:val="none"/>
         </w:rPr>
-        <w:t>Einhalten aller relevanten Urheberrechts- und Datenschutzgesetze.</w:t>
-      </w:r>
-    </w:p>
-    <w:p>
-      <w:pPr>
-        <w:spacing w:after="0" w:line="240" w:lineRule="auto"/>
-        <w:outlineLvl w:val="2"/>
-        <w:rPr>
-          <w:rFonts w:ascii="Times New Roman" w:eastAsia="Times New Roman" w:hAnsi="Times New Roman" w:cs="Times New Roman"/>
-          <w:b/>
-          <w:bCs/>
-          <w:kern w:val="0"/>
-          <w:sz w:val="27"/>
-          <w:szCs w:val="27"/>
-          <w:lang w:eastAsia="de-DE"/>
-          <w14:ligatures w14:val="none"/>
-        </w:rPr>
-      </w:pPr>
-      <w:r>
-        <w:rPr>
-          <w:rFonts w:ascii="Times New Roman" w:eastAsia="Times New Roman" w:hAnsi="Times New Roman" w:cs="Times New Roman"/>
-          <w:b/>
-          <w:bCs/>
-          <w:kern w:val="0"/>
-          <w:sz w:val="27"/>
-          <w:szCs w:val="27"/>
-          <w:lang w:eastAsia="de-DE"/>
-          <w14:ligatures w14:val="none"/>
-        </w:rPr>
-        <w:t>5.3 Technische Anforderungen</w:t>
+        <w:t>Budget wird nach vorläufiger Evaluierung und Kostenvoranschlag festgelegt.</w:t>
+      </w:r>
+    </w:p>
+    <w:p>
+      <w:pPr>
+        <w:spacing w:after="0" w:line="240" w:lineRule="auto"/>
+        <w:outlineLvl w:val="2"/>
+        <w:rPr>
+          <w:rFonts w:ascii="Times New Roman" w:eastAsia="Times New Roman" w:hAnsi="Times New Roman" w:cs="Times New Roman"/>
+          <w:b/>
+          <w:bCs/>
+          <w:kern w:val="0"/>
+          <w:sz w:val="27"/>
+          <w:szCs w:val="27"/>
+          <w:lang w:eastAsia="de-DE"/>
+          <w14:ligatures w14:val="none"/>
+        </w:rPr>
+      </w:pPr>
+      <w:r>
+        <w:rPr>
+          <w:rFonts w:ascii="Times New Roman" w:eastAsia="Times New Roman" w:hAnsi="Times New Roman" w:cs="Times New Roman"/>
+          <w:b/>
+          <w:bCs/>
+          <w:kern w:val="0"/>
+          <w:sz w:val="27"/>
+          <w:szCs w:val="27"/>
+          <w:lang w:eastAsia="de-DE"/>
+          <w14:ligatures w14:val="none"/>
+        </w:rPr>
+        <w:lastRenderedPageBreak/>
+        <w:t>6.3 Liefertermin</w:t>
       </w:r>
     </w:p>
     <w:p>
@@ -1210,36 +1728,36 @@
           <w:lang w:eastAsia="de-DE"/>
           <w14:ligatures w14:val="none"/>
         </w:rPr>
-        <w:t>Kompatibilität mit den neuesten Versionen des JDK und JavaFX.</w:t>
-      </w:r>
-    </w:p>
-    <w:p>
-      <w:pPr>
-        <w:spacing w:after="0" w:line="240" w:lineRule="auto"/>
-        <w:outlineLvl w:val="2"/>
-        <w:rPr>
-          <w:rFonts w:ascii="Times New Roman" w:eastAsia="Times New Roman" w:hAnsi="Times New Roman" w:cs="Times New Roman"/>
-          <w:b/>
-          <w:bCs/>
-          <w:kern w:val="0"/>
-          <w:sz w:val="27"/>
-          <w:szCs w:val="27"/>
-          <w:lang w:eastAsia="de-DE"/>
-          <w14:ligatures w14:val="none"/>
-        </w:rPr>
-      </w:pPr>
-      <w:r>
-        <w:rPr>
-          <w:rFonts w:ascii="Times New Roman" w:eastAsia="Times New Roman" w:hAnsi="Times New Roman" w:cs="Times New Roman"/>
-          <w:b/>
-          <w:bCs/>
-          <w:kern w:val="0"/>
-          <w:sz w:val="27"/>
-          <w:szCs w:val="27"/>
-          <w:lang w:eastAsia="de-DE"/>
-          <w14:ligatures w14:val="none"/>
-        </w:rPr>
-        <w:t>5.4 Weitere nichtfunktionale Anforderungen</w:t>
+        <w:t>Zu bestimmen nach Abschluss der Projektplanungsphase.</w:t>
+      </w:r>
+    </w:p>
+    <w:p>
+      <w:pPr>
+        <w:spacing w:after="0" w:line="240" w:lineRule="auto"/>
+        <w:outlineLvl w:val="2"/>
+        <w:rPr>
+          <w:rFonts w:ascii="Times New Roman" w:eastAsia="Times New Roman" w:hAnsi="Times New Roman" w:cs="Times New Roman"/>
+          <w:b/>
+          <w:bCs/>
+          <w:kern w:val="0"/>
+          <w:sz w:val="27"/>
+          <w:szCs w:val="27"/>
+          <w:lang w:eastAsia="de-DE"/>
+          <w14:ligatures w14:val="none"/>
+        </w:rPr>
+      </w:pPr>
+      <w:r>
+        <w:rPr>
+          <w:rFonts w:ascii="Times New Roman" w:eastAsia="Times New Roman" w:hAnsi="Times New Roman" w:cs="Times New Roman"/>
+          <w:b/>
+          <w:bCs/>
+          <w:kern w:val="0"/>
+          <w:sz w:val="27"/>
+          <w:szCs w:val="27"/>
+          <w:lang w:eastAsia="de-DE"/>
+          <w14:ligatures w14:val="none"/>
+        </w:rPr>
+        <w:t>6.4 Ansprechstelle und Lieferort</w:t>
       </w:r>
     </w:p>
     <w:p>
@@ -1263,40 +1781,53 @@
           <w:lang w:eastAsia="de-DE"/>
           <w14:ligatures w14:val="none"/>
         </w:rPr>
-        <w:t>E</w:t>
-      </w:r>
-      <w:r>
-        <w:rPr>
-          <w:rFonts w:ascii="Times New Roman" w:eastAsia="Times New Roman" w:hAnsi="Times New Roman" w:cs="Times New Roman"/>
-          <w:kern w:val="0"/>
-          <w:sz w:val="24"/>
-          <w:szCs w:val="24"/>
-          <w:lang w:eastAsia="de-DE"/>
-          <w14:ligatures w14:val="none"/>
-        </w:rPr>
-        <w:t>in ansprechendes,</w:t>
-      </w:r>
-      <w:r>
-        <w:rPr>
-          <w:rFonts w:ascii="Times New Roman" w:eastAsia="Times New Roman" w:hAnsi="Times New Roman" w:cs="Times New Roman"/>
-          <w:kern w:val="0"/>
-          <w:sz w:val="24"/>
-          <w:szCs w:val="24"/>
-          <w:lang w:eastAsia="de-DE"/>
-          <w14:ligatures w14:val="none"/>
-        </w:rPr>
-        <w:t xml:space="preserve"> intuitives</w:t>
-      </w:r>
-      <w:r>
-        <w:rPr>
-          <w:rFonts w:ascii="Times New Roman" w:eastAsia="Times New Roman" w:hAnsi="Times New Roman" w:cs="Times New Roman"/>
-          <w:kern w:val="0"/>
-          <w:sz w:val="24"/>
-          <w:szCs w:val="24"/>
-          <w:lang w:eastAsia="de-DE"/>
-          <w14:ligatures w14:val="none"/>
-        </w:rPr>
-        <w:t xml:space="preserve"> Design.</w:t>
+        <w:t>Ansprechpartner: [</w:t>
+      </w:r>
+      <w:r>
+        <w:rPr>
+          <w:rFonts w:ascii="Times New Roman" w:eastAsia="Times New Roman" w:hAnsi="Times New Roman" w:cs="Times New Roman"/>
+          <w:kern w:val="0"/>
+          <w:sz w:val="24"/>
+          <w:szCs w:val="24"/>
+          <w:lang w:eastAsia="de-DE"/>
+          <w14:ligatures w14:val="none"/>
+        </w:rPr>
+        <w:t>Nick Friedrich</w:t>
+      </w:r>
+      <w:r>
+        <w:rPr>
+          <w:rFonts w:ascii="Times New Roman" w:eastAsia="Times New Roman" w:hAnsi="Times New Roman" w:cs="Times New Roman"/>
+          <w:kern w:val="0"/>
+          <w:sz w:val="24"/>
+          <w:szCs w:val="24"/>
+          <w:lang w:eastAsia="de-DE"/>
+          <w14:ligatures w14:val="none"/>
+        </w:rPr>
+        <w:t xml:space="preserve">], </w:t>
+      </w:r>
+      <w:proofErr w:type="spellStart"/>
+      <w:r>
+        <w:rPr>
+          <w:rFonts w:ascii="Times New Roman" w:eastAsia="Times New Roman" w:hAnsi="Times New Roman" w:cs="Times New Roman"/>
+          <w:kern w:val="0"/>
+          <w:sz w:val="24"/>
+          <w:szCs w:val="24"/>
+          <w:lang w:eastAsia="de-DE"/>
+          <w14:ligatures w14:val="none"/>
+        </w:rPr>
+        <w:t>Mailu</w:t>
+      </w:r>
+      <w:proofErr w:type="spellEnd"/>
+      <w:r>
+        <w:rPr>
+          <w:rFonts w:ascii="Times New Roman" w:eastAsia="Times New Roman" w:hAnsi="Times New Roman" w:cs="Times New Roman"/>
+          <w:kern w:val="0"/>
+          <w:sz w:val="24"/>
+          <w:szCs w:val="24"/>
+          <w:lang w:eastAsia="de-DE"/>
+          <w14:ligatures w14:val="none"/>
+        </w:rPr>
+        <w:t xml:space="preserve"> GmbH. Lieferort: Digital über das GitHub-Repository.</w:t>
       </w:r>
     </w:p>
     <w:p>
@@ -1325,294 +1856,6 @@
           <w:lang w:eastAsia="de-DE"/>
           <w14:ligatures w14:val="none"/>
         </w:rPr>
-        <w:t>6. Lieferumfang</w:t>
-      </w:r>
-    </w:p>
-    <w:p>
-      <w:pPr>
-        <w:spacing w:after="0" w:line="240" w:lineRule="auto"/>
-        <w:outlineLvl w:val="2"/>
-        <w:rPr>
-          <w:rFonts w:ascii="Times New Roman" w:eastAsia="Times New Roman" w:hAnsi="Times New Roman" w:cs="Times New Roman"/>
-          <w:b/>
-          <w:bCs/>
-          <w:kern w:val="0"/>
-          <w:sz w:val="27"/>
-          <w:szCs w:val="27"/>
-          <w:lang w:eastAsia="de-DE"/>
-          <w14:ligatures w14:val="none"/>
-        </w:rPr>
-      </w:pPr>
-      <w:r>
-        <w:rPr>
-          <w:rFonts w:ascii="Times New Roman" w:eastAsia="Times New Roman" w:hAnsi="Times New Roman" w:cs="Times New Roman"/>
-          <w:b/>
-          <w:bCs/>
-          <w:kern w:val="0"/>
-          <w:sz w:val="27"/>
-          <w:szCs w:val="27"/>
-          <w:lang w:eastAsia="de-DE"/>
-          <w14:ligatures w14:val="none"/>
-        </w:rPr>
-        <w:t>6.1 Lieferumfang</w:t>
-      </w:r>
-    </w:p>
-    <w:p>
-      <w:pPr>
-        <w:spacing w:before="240" w:after="240" w:line="240" w:lineRule="auto"/>
-        <w:rPr>
-          <w:rFonts w:ascii="Times New Roman" w:eastAsia="Times New Roman" w:hAnsi="Times New Roman" w:cs="Times New Roman"/>
-          <w:kern w:val="0"/>
-          <w:sz w:val="24"/>
-          <w:szCs w:val="24"/>
-          <w:lang w:eastAsia="de-DE"/>
-          <w14:ligatures w14:val="none"/>
-        </w:rPr>
-      </w:pPr>
-      <w:r>
-        <w:rPr>
-          <w:rFonts w:ascii="Times New Roman" w:eastAsia="Times New Roman" w:hAnsi="Times New Roman" w:cs="Times New Roman"/>
-          <w:kern w:val="0"/>
-          <w:sz w:val="24"/>
-          <w:szCs w:val="24"/>
-          <w:lang w:eastAsia="de-DE"/>
-          <w14:ligatures w14:val="none"/>
-        </w:rPr>
-        <w:t>Komplettes Spiel inklusive aller Quellcodes, Dokumentation und Testprotokolle.</w:t>
-      </w:r>
-    </w:p>
-    <w:p>
-      <w:pPr>
-        <w:spacing w:after="0" w:line="240" w:lineRule="auto"/>
-        <w:outlineLvl w:val="2"/>
-        <w:rPr>
-          <w:rFonts w:ascii="Times New Roman" w:eastAsia="Times New Roman" w:hAnsi="Times New Roman" w:cs="Times New Roman"/>
-          <w:b/>
-          <w:bCs/>
-          <w:kern w:val="0"/>
-          <w:sz w:val="27"/>
-          <w:szCs w:val="27"/>
-          <w:lang w:eastAsia="de-DE"/>
-          <w14:ligatures w14:val="none"/>
-        </w:rPr>
-      </w:pPr>
-      <w:r>
-        <w:rPr>
-          <w:rFonts w:ascii="Times New Roman" w:eastAsia="Times New Roman" w:hAnsi="Times New Roman" w:cs="Times New Roman"/>
-          <w:b/>
-          <w:bCs/>
-          <w:kern w:val="0"/>
-          <w:sz w:val="27"/>
-          <w:szCs w:val="27"/>
-          <w:lang w:eastAsia="de-DE"/>
-          <w14:ligatures w14:val="none"/>
-        </w:rPr>
-        <w:t>6.2 Kosten</w:t>
-      </w:r>
-    </w:p>
-    <w:p>
-      <w:pPr>
-        <w:spacing w:before="240" w:after="240" w:line="240" w:lineRule="auto"/>
-        <w:rPr>
-          <w:rFonts w:ascii="Times New Roman" w:eastAsia="Times New Roman" w:hAnsi="Times New Roman" w:cs="Times New Roman"/>
-          <w:kern w:val="0"/>
-          <w:sz w:val="24"/>
-          <w:szCs w:val="24"/>
-          <w:lang w:eastAsia="de-DE"/>
-          <w14:ligatures w14:val="none"/>
-        </w:rPr>
-      </w:pPr>
-      <w:r>
-        <w:rPr>
-          <w:rFonts w:ascii="Times New Roman" w:eastAsia="Times New Roman" w:hAnsi="Times New Roman" w:cs="Times New Roman"/>
-          <w:kern w:val="0"/>
-          <w:sz w:val="24"/>
-          <w:szCs w:val="24"/>
-          <w:lang w:eastAsia="de-DE"/>
-          <w14:ligatures w14:val="none"/>
-        </w:rPr>
-        <w:t>Budget wird nach vorläufiger Evaluierung und Kostenvoranschlag festgelegt.</w:t>
-      </w:r>
-    </w:p>
-    <w:p>
-      <w:pPr>
-        <w:spacing w:after="0" w:line="240" w:lineRule="auto"/>
-        <w:outlineLvl w:val="2"/>
-        <w:rPr>
-          <w:rFonts w:ascii="Times New Roman" w:eastAsia="Times New Roman" w:hAnsi="Times New Roman" w:cs="Times New Roman"/>
-          <w:b/>
-          <w:bCs/>
-          <w:kern w:val="0"/>
-          <w:sz w:val="27"/>
-          <w:szCs w:val="27"/>
-          <w:lang w:eastAsia="de-DE"/>
-          <w14:ligatures w14:val="none"/>
-        </w:rPr>
-      </w:pPr>
-      <w:r>
-        <w:rPr>
-          <w:rFonts w:ascii="Times New Roman" w:eastAsia="Times New Roman" w:hAnsi="Times New Roman" w:cs="Times New Roman"/>
-          <w:b/>
-          <w:bCs/>
-          <w:kern w:val="0"/>
-          <w:sz w:val="27"/>
-          <w:szCs w:val="27"/>
-          <w:lang w:eastAsia="de-DE"/>
-          <w14:ligatures w14:val="none"/>
-        </w:rPr>
-        <w:t>6.3 Liefertermin</w:t>
-      </w:r>
-    </w:p>
-    <w:p>
-      <w:pPr>
-        <w:spacing w:before="240" w:after="240" w:line="240" w:lineRule="auto"/>
-        <w:rPr>
-          <w:rFonts w:ascii="Times New Roman" w:eastAsia="Times New Roman" w:hAnsi="Times New Roman" w:cs="Times New Roman"/>
-          <w:kern w:val="0"/>
-          <w:sz w:val="24"/>
-          <w:szCs w:val="24"/>
-          <w:lang w:eastAsia="de-DE"/>
-          <w14:ligatures w14:val="none"/>
-        </w:rPr>
-      </w:pPr>
-      <w:r>
-        <w:rPr>
-          <w:rFonts w:ascii="Times New Roman" w:eastAsia="Times New Roman" w:hAnsi="Times New Roman" w:cs="Times New Roman"/>
-          <w:kern w:val="0"/>
-          <w:sz w:val="24"/>
-          <w:szCs w:val="24"/>
-          <w:lang w:eastAsia="de-DE"/>
-          <w14:ligatures w14:val="none"/>
-        </w:rPr>
-        <w:t>Zu bestimmen nach Abschluss der Projektplanungsphase.</w:t>
-      </w:r>
-    </w:p>
-    <w:p>
-      <w:pPr>
-        <w:spacing w:after="0" w:line="240" w:lineRule="auto"/>
-        <w:outlineLvl w:val="2"/>
-        <w:rPr>
-          <w:rFonts w:ascii="Times New Roman" w:eastAsia="Times New Roman" w:hAnsi="Times New Roman" w:cs="Times New Roman"/>
-          <w:b/>
-          <w:bCs/>
-          <w:kern w:val="0"/>
-          <w:sz w:val="27"/>
-          <w:szCs w:val="27"/>
-          <w:lang w:eastAsia="de-DE"/>
-          <w14:ligatures w14:val="none"/>
-        </w:rPr>
-      </w:pPr>
-      <w:r>
-        <w:rPr>
-          <w:rFonts w:ascii="Times New Roman" w:eastAsia="Times New Roman" w:hAnsi="Times New Roman" w:cs="Times New Roman"/>
-          <w:b/>
-          <w:bCs/>
-          <w:kern w:val="0"/>
-          <w:sz w:val="27"/>
-          <w:szCs w:val="27"/>
-          <w:lang w:eastAsia="de-DE"/>
-          <w14:ligatures w14:val="none"/>
-        </w:rPr>
-        <w:t>6.4 Ansprechstelle und Lieferort</w:t>
-      </w:r>
-    </w:p>
-    <w:p>
-      <w:pPr>
-        <w:spacing w:before="240" w:after="240" w:line="240" w:lineRule="auto"/>
-        <w:rPr>
-          <w:rFonts w:ascii="Times New Roman" w:eastAsia="Times New Roman" w:hAnsi="Times New Roman" w:cs="Times New Roman"/>
-          <w:kern w:val="0"/>
-          <w:sz w:val="24"/>
-          <w:szCs w:val="24"/>
-          <w:lang w:eastAsia="de-DE"/>
-          <w14:ligatures w14:val="none"/>
-        </w:rPr>
-      </w:pPr>
-      <w:r>
-        <w:rPr>
-          <w:rFonts w:ascii="Times New Roman" w:eastAsia="Times New Roman" w:hAnsi="Times New Roman" w:cs="Times New Roman"/>
-          <w:kern w:val="0"/>
-          <w:sz w:val="24"/>
-          <w:szCs w:val="24"/>
-          <w:lang w:eastAsia="de-DE"/>
-          <w14:ligatures w14:val="none"/>
-        </w:rPr>
-        <w:t>Ansprechpartner: [</w:t>
-      </w:r>
-      <w:r>
-        <w:rPr>
-          <w:rFonts w:ascii="Times New Roman" w:eastAsia="Times New Roman" w:hAnsi="Times New Roman" w:cs="Times New Roman"/>
-          <w:kern w:val="0"/>
-          <w:sz w:val="24"/>
-          <w:szCs w:val="24"/>
-          <w:lang w:eastAsia="de-DE"/>
-          <w14:ligatures w14:val="none"/>
-        </w:rPr>
-        <w:t>Nick Friedrich</w:t>
-      </w:r>
-      <w:r>
-        <w:rPr>
-          <w:rFonts w:ascii="Times New Roman" w:eastAsia="Times New Roman" w:hAnsi="Times New Roman" w:cs="Times New Roman"/>
-          <w:kern w:val="0"/>
-          <w:sz w:val="24"/>
-          <w:szCs w:val="24"/>
-          <w:lang w:eastAsia="de-DE"/>
-          <w14:ligatures w14:val="none"/>
-        </w:rPr>
-        <w:t xml:space="preserve">], </w:t>
-      </w:r>
-      <w:proofErr w:type="spellStart"/>
-      <w:r>
-        <w:rPr>
-          <w:rFonts w:ascii="Times New Roman" w:eastAsia="Times New Roman" w:hAnsi="Times New Roman" w:cs="Times New Roman"/>
-          <w:kern w:val="0"/>
-          <w:sz w:val="24"/>
-          <w:szCs w:val="24"/>
-          <w:lang w:eastAsia="de-DE"/>
-          <w14:ligatures w14:val="none"/>
-        </w:rPr>
-        <w:t>Mailu</w:t>
-      </w:r>
-      <w:proofErr w:type="spellEnd"/>
-      <w:r>
-        <w:rPr>
-          <w:rFonts w:ascii="Times New Roman" w:eastAsia="Times New Roman" w:hAnsi="Times New Roman" w:cs="Times New Roman"/>
-          <w:kern w:val="0"/>
-          <w:sz w:val="24"/>
-          <w:szCs w:val="24"/>
-          <w:lang w:eastAsia="de-DE"/>
-          <w14:ligatures w14:val="none"/>
-        </w:rPr>
-        <w:t xml:space="preserve"> GmbH. Lieferort: Digital über das GitHub-Repository.</w:t>
-      </w:r>
-    </w:p>
-    <w:p>
-      <w:pPr>
-        <w:spacing w:before="240" w:after="120" w:line="240" w:lineRule="auto"/>
-        <w:outlineLvl w:val="2"/>
-        <w:rPr>
-          <w:rFonts w:ascii="Times New Roman" w:eastAsia="Times New Roman" w:hAnsi="Times New Roman" w:cs="Times New Roman"/>
-          <w:b/>
-          <w:bCs/>
-          <w:kern w:val="0"/>
-          <w:sz w:val="27"/>
-          <w:szCs w:val="27"/>
-          <w:lang w:eastAsia="de-DE"/>
-          <w14:ligatures w14:val="none"/>
-        </w:rPr>
-      </w:pPr>
-      <w:r>
-        <w:rPr>
-          <w:rFonts w:ascii="Times New Roman" w:eastAsia="Times New Roman" w:hAnsi="Times New Roman" w:cs="Times New Roman"/>
-          <w:b/>
-          <w:bCs/>
-          <w:kern w:val="0"/>
-          <w:sz w:val="27"/>
-          <w:szCs w:val="27"/>
-          <w:lang w:eastAsia="de-DE"/>
-          <w14:ligatures w14:val="none"/>
-        </w:rPr>
-        <w:lastRenderedPageBreak/>
         <w:t>7. Abnahmevoraussetzungen</w:t>
       </w:r>
     </w:p>
@@ -1705,7 +1948,7 @@
 </file>
 
 <file path=word/numbering.xml><?xml version="1.0" encoding="utf-8"?>
-<w:numbering xmlns:wpc="http://schemas.microsoft.com/office/word/2010/wordprocessingCanvas" xmlns:cx="http://schemas.microsoft.com/office/drawing/2014/chartex" xmlns:cx1="http://schemas.microsoft.com/office/drawing/2015/9/8/chartex" xmlns:cx2="http://schemas.microsoft.com/office/drawing/2015/10/21/chartex" xmlns:cx3="http://schemas.microsoft.com/office/drawing/2016/5/9/chartex" xmlns:cx4="http://schemas.microsoft.com/office/drawing/2016/5/10/chartex" xmlns:cx5="http://schemas.microsoft.com/office/drawing/2016/5/11/chartex" xmlns:cx6="http://schemas.microsoft.com/office/drawing/2016/5/12/chartex" xmlns:cx7="http://schemas.microsoft.com/office/drawing/2016/5/13/chartex" xmlns:cx8="http://schemas.microsoft.com/office/drawing/2016/5/14/chartex" xmlns:mc="http://schemas.openxmlformats.org/markup-compatibility/2006" xmlns:aink="http://schemas.microsoft.com/office/drawing/2016/ink" xmlns:am3d="http://schemas.microsoft.com/office/drawing/2017/model3d" xmlns:o="urn:schemas-microsoft-com:office:office" xmlns:oel="http://schemas.microsoft.com/office/2019/extlst" xmlns:r="http://schemas.openxmlformats.org/officeDocument/2006/relationships" xmlns:m="http://schemas.openxmlformats.org/officeDocument/2006/math" xmlns:v="urn:schemas-microsoft-com:vml" xmlns:wp14="http://schemas.microsoft.com/office/word/2010/wordprocessingDrawing" xmlns:wp="http://schemas.openxmlformats.org/drawingml/2006/wordprocessingDrawing" xmlns:w10="urn:schemas-microsoft-com:office:word" xmlns:w="http://schemas.openxmlformats.org/wordprocessingml/2006/main" xmlns:w14="http://schemas.microsoft.com/office/word/2010/wordml" xmlns:w15="http://schemas.microsoft.com/office/word/2012/wordml" xmlns:w16cex="http://schemas.microsoft.com/office/word/2018/wordml/cex" xmlns:w16cid="http://schemas.microsoft.com/office/word/2016/wordml/cid" xmlns:w16="http://schemas.microsoft.com/office/word/2018/wordml" xmlns:w16sdtdh="http://schemas.microsoft.com/office/word/2020/wordml/sdtdatahash" xmlns:w16se="http://schemas.microsoft.com/office/word/2015/wordml/symex" xmlns:wpg="http://schemas.microsoft.com/office/word/2010/wordprocessingGroup" xmlns:wpi="http://schemas.microsoft.com/office/word/2010/wordprocessingInk" xmlns:wne="http://schemas.microsoft.com/office/word/2006/wordml" xmlns:wps="http://schemas.microsoft.com/office/word/2010/wordprocessingShape" mc:Ignorable="w14 w15 w16se w16cid w16 w16cex w16sdtdh wp14">
+<w:numbering xmlns:wpc="http://schemas.microsoft.com/office/word/2010/wordprocessingCanvas" xmlns:cx="http://schemas.microsoft.com/office/drawing/2014/chartex" xmlns:cx1="http://schemas.microsoft.com/office/drawing/2015/9/8/chartex" xmlns:cx2="http://schemas.microsoft.com/office/drawing/2015/10/21/chartex" xmlns:cx3="http://schemas.microsoft.com/office/drawing/2016/5/9/chartex" xmlns:cx4="http://schemas.microsoft.com/office/drawing/2016/5/10/chartex" xmlns:cx5="http://schemas.microsoft.com/office/drawing/2016/5/11/chartex" xmlns:cx6="http://schemas.microsoft.com/office/drawing/2016/5/12/chartex" xmlns:cx7="http://schemas.microsoft.com/office/drawing/2016/5/13/chartex" xmlns:cx8="http://schemas.microsoft.com/office/drawing/2016/5/14/chartex" xmlns:mc="http://schemas.openxmlformats.org/markup-compatibility/2006" xmlns:aink="http://schemas.microsoft.com/office/drawing/2016/ink" xmlns:am3d="http://schemas.microsoft.com/office/drawing/2017/model3d" xmlns:o="urn:schemas-microsoft-com:office:office" xmlns:r="http://schemas.openxmlformats.org/officeDocument/2006/relationships" xmlns:m="http://schemas.openxmlformats.org/officeDocument/2006/math" xmlns:v="urn:schemas-microsoft-com:vml" xmlns:wp14="http://schemas.microsoft.com/office/word/2010/wordprocessingDrawing" xmlns:wp="http://schemas.openxmlformats.org/drawingml/2006/wordprocessingDrawing" xmlns:w10="urn:schemas-microsoft-com:office:word" xmlns:w="http://schemas.openxmlformats.org/wordprocessingml/2006/main" xmlns:w14="http://schemas.microsoft.com/office/word/2010/wordml" xmlns:w15="http://schemas.microsoft.com/office/word/2012/wordml" xmlns:w16cid="http://schemas.microsoft.com/office/word/2016/wordml/cid" xmlns:w16se="http://schemas.microsoft.com/office/word/2015/wordml/symex" xmlns:wpg="http://schemas.microsoft.com/office/word/2010/wordprocessingGroup" xmlns:wpi="http://schemas.microsoft.com/office/word/2010/wordprocessingInk" xmlns:wne="http://schemas.microsoft.com/office/word/2006/wordml" xmlns:wps="http://schemas.microsoft.com/office/word/2010/wordprocessingShape" mc:Ignorable="w14 w15 w16se w16cid wp14">
   <w:abstractNum w:abstractNumId="0" w15:restartNumberingAfterBreak="0">
     <w:nsid w:val="07020458"/>
     <w:multiLevelType w:val="multilevel"/>
@@ -1855,14 +2098,14 @@
       </w:rPr>
     </w:lvl>
   </w:abstractNum>
-  <w:num w:numId="1" w16cid:durableId="284822400">
+  <w:num w:numId="1">
     <w:abstractNumId w:val="0"/>
   </w:num>
 </w:numbering>
 </file>
 
 <file path=word/styles.xml><?xml version="1.0" encoding="utf-8"?>
-<w:styles xmlns:mc="http://schemas.openxmlformats.org/markup-compatibility/2006" xmlns:r="http://schemas.openxmlformats.org/officeDocument/2006/relationships" xmlns:w="http://schemas.openxmlformats.org/wordprocessingml/2006/main" xmlns:w14="http://schemas.microsoft.com/office/word/2010/wordml" xmlns:w15="http://schemas.microsoft.com/office/word/2012/wordml" xmlns:w16cex="http://schemas.microsoft.com/office/word/2018/wordml/cex" xmlns:w16cid="http://schemas.microsoft.com/office/word/2016/wordml/cid" xmlns:w16="http://schemas.microsoft.com/office/word/2018/wordml" xmlns:w16sdtdh="http://schemas.microsoft.com/office/word/2020/wordml/sdtdatahash" xmlns:w16se="http://schemas.microsoft.com/office/word/2015/wordml/symex" mc:Ignorable="w14 w15 w16se w16cid w16 w16cex w16sdtdh">
+<w:styles xmlns:mc="http://schemas.openxmlformats.org/markup-compatibility/2006" xmlns:r="http://schemas.openxmlformats.org/officeDocument/2006/relationships" xmlns:w="http://schemas.openxmlformats.org/wordprocessingml/2006/main" xmlns:w14="http://schemas.microsoft.com/office/word/2010/wordml" xmlns:w15="http://schemas.microsoft.com/office/word/2012/wordml" xmlns:w16cid="http://schemas.microsoft.com/office/word/2016/wordml/cid" xmlns:w16se="http://schemas.microsoft.com/office/word/2015/wordml/symex" mc:Ignorable="w14 w15 w16se w16cid">
   <w:docDefaults>
     <w:rPrDefault>
       <w:rPr>
@@ -1880,7 +2123,7 @@
       </w:pPr>
     </w:pPrDefault>
   </w:docDefaults>
-  <w:latentStyles w:defLockedState="0" w:defUIPriority="99" w:defSemiHidden="0" w:defUnhideWhenUsed="0" w:defQFormat="0" w:count="376">
+  <w:latentStyles w:defLockedState="0" w:defUIPriority="99" w:defSemiHidden="0" w:defUnhideWhenUsed="0" w:defQFormat="0" w:count="375">
     <w:lsdException w:name="Normal" w:uiPriority="0" w:qFormat="1"/>
     <w:lsdException w:name="heading 1" w:uiPriority="9" w:qFormat="1"/>
     <w:lsdException w:name="heading 2" w:semiHidden="1" w:uiPriority="9" w:unhideWhenUsed="1" w:qFormat="1"/>
@@ -2256,7 +2499,6 @@
     <w:lsdException w:name="Smart Hyperlink" w:semiHidden="1" w:unhideWhenUsed="1"/>
     <w:lsdException w:name="Hashtag" w:semiHidden="1" w:unhideWhenUsed="1"/>
     <w:lsdException w:name="Unresolved Mention" w:semiHidden="1" w:unhideWhenUsed="1"/>
-    <w:lsdException w:name="Smart Link" w:semiHidden="1" w:unhideWhenUsed="1"/>
   </w:latentStyles>
   <w:style w:type="paragraph" w:default="1" w:styleId="Standard">
     <w:name w:val="Normal"/>
@@ -2303,6 +2545,50 @@
       <w:szCs w:val="27"/>
       <w:lang w:eastAsia="de-DE"/>
       <w14:ligatures w14:val="none"/>
+    </w:rPr>
+  </w:style>
+  <w:style w:type="paragraph" w:styleId="berschrift4">
+    <w:name w:val="heading 4"/>
+    <w:basedOn w:val="Standard"/>
+    <w:next w:val="Standard"/>
+    <w:link w:val="berschrift4Zchn"/>
+    <w:uiPriority w:val="9"/>
+    <w:semiHidden/>
+    <w:unhideWhenUsed/>
+    <w:qFormat/>
+    <w:rsid w:val="00B1058B"/>
+    <w:pPr>
+      <w:keepNext/>
+      <w:keepLines/>
+      <w:spacing w:before="40" w:after="0"/>
+      <w:outlineLvl w:val="3"/>
+    </w:pPr>
+    <w:rPr>
+      <w:rFonts w:asciiTheme="majorHAnsi" w:eastAsiaTheme="majorEastAsia" w:hAnsiTheme="majorHAnsi" w:cstheme="majorBidi"/>
+      <w:i/>
+      <w:iCs/>
+      <w:color w:val="2F5496" w:themeColor="accent1" w:themeShade="BF"/>
+    </w:rPr>
+  </w:style>
+  <w:style w:type="paragraph" w:styleId="berschrift5">
+    <w:name w:val="heading 5"/>
+    <w:basedOn w:val="Standard"/>
+    <w:next w:val="Standard"/>
+    <w:link w:val="berschrift5Zchn"/>
+    <w:uiPriority w:val="9"/>
+    <w:semiHidden/>
+    <w:unhideWhenUsed/>
+    <w:qFormat/>
+    <w:rsid w:val="00B1058B"/>
+    <w:pPr>
+      <w:keepNext/>
+      <w:keepLines/>
+      <w:spacing w:before="40" w:after="0"/>
+      <w:outlineLvl w:val="4"/>
+    </w:pPr>
+    <w:rPr>
+      <w:rFonts w:asciiTheme="majorHAnsi" w:eastAsiaTheme="majorEastAsia" w:hAnsiTheme="majorHAnsi" w:cstheme="majorBidi"/>
+      <w:color w:val="2F5496" w:themeColor="accent1" w:themeShade="BF"/>
     </w:rPr>
   </w:style>
   <w:style w:type="character" w:default="1" w:styleId="Absatz-Standardschriftart">
@@ -2390,6 +2676,32 @@
       <w:color w:val="2F5496" w:themeColor="accent1" w:themeShade="BF"/>
       <w:sz w:val="32"/>
       <w:szCs w:val="32"/>
+    </w:rPr>
+  </w:style>
+  <w:style w:type="character" w:customStyle="1" w:styleId="berschrift4Zchn">
+    <w:name w:val="Überschrift 4 Zchn"/>
+    <w:basedOn w:val="Absatz-Standardschriftart"/>
+    <w:link w:val="berschrift4"/>
+    <w:uiPriority w:val="9"/>
+    <w:semiHidden/>
+    <w:rsid w:val="00B1058B"/>
+    <w:rPr>
+      <w:rFonts w:asciiTheme="majorHAnsi" w:eastAsiaTheme="majorEastAsia" w:hAnsiTheme="majorHAnsi" w:cstheme="majorBidi"/>
+      <w:i/>
+      <w:iCs/>
+      <w:color w:val="2F5496" w:themeColor="accent1" w:themeShade="BF"/>
+    </w:rPr>
+  </w:style>
+  <w:style w:type="character" w:customStyle="1" w:styleId="berschrift5Zchn">
+    <w:name w:val="Überschrift 5 Zchn"/>
+    <w:basedOn w:val="Absatz-Standardschriftart"/>
+    <w:link w:val="berschrift5"/>
+    <w:uiPriority w:val="9"/>
+    <w:semiHidden/>
+    <w:rsid w:val="00B1058B"/>
+    <w:rPr>
+      <w:rFonts w:asciiTheme="majorHAnsi" w:eastAsiaTheme="majorEastAsia" w:hAnsiTheme="majorHAnsi" w:cstheme="majorBidi"/>
+      <w:color w:val="2F5496" w:themeColor="accent1" w:themeShade="BF"/>
     </w:rPr>
   </w:style>
 </w:styles>

</xml_diff>